<commit_message>
updated wording for response to question 7
</commit_message>
<xml_diff>
--- a/Response.docx
+++ b/Response.docx
@@ -6935,10 +6935,7 @@
         <w:t xml:space="preserve">will run </w:t>
       </w:r>
       <w:r>
-        <w:t>at least</w:t>
-      </w:r>
-      <w:r>
-        <w:t xml:space="preserve"> </w:t>
+        <w:t xml:space="preserve">around </w:t>
       </w:r>
       <w:r>
         <w:t>7</w:t>
@@ -6961,7 +6958,7 @@
         <w:t xml:space="preserve">, </w:t>
       </w:r>
       <w:r>
-        <w:t xml:space="preserve">at least </w:t>
+        <w:t xml:space="preserve">around </w:t>
       </w:r>
       <w:r>
         <w:t>49 times</w:t>
@@ -6969,11 +6966,9 @@
       <w:r>
         <w:t>, for an input of integer 7.</w:t>
       </w:r>
-    </w:p>
-    <w:p>
-      <w:pPr>
-        <w:pStyle w:val="NoSpacing"/>
-      </w:pPr>
+      <w:r>
+        <w:t xml:space="preserve"> The actual number of operations will depend upon T(n), which is not provided in the question.</w:t>
+      </w:r>
     </w:p>
     <w:p>
       <w:pPr>
@@ -7196,11 +7191,9 @@
       <w:r>
         <w:t xml:space="preserve"> is doubled in every </w:t>
       </w:r>
-      <w:proofErr w:type="gramStart"/>
-      <w:r>
-        <w:t>iteration</w:t>
-      </w:r>
-      <w:proofErr w:type="gramEnd"/>
+      <w:r>
+        <w:t>iteration.</w:t>
+      </w:r>
     </w:p>
     <w:p>
       <w:pPr>

</xml_diff>